<commit_message>
add learnings for React JS
</commit_message>
<xml_diff>
--- a/learning_diary.docx
+++ b/learning_diary.docx
@@ -614,22 +614,76 @@
           <w:bCs/>
           <w:lang w:val="en-US"/>
         </w:rPr>
-        <w:t>2</w:t>
-      </w:r>
-      <w:r>
+        <w:t>25.08.2024</w:t>
+      </w:r>
+    </w:p>
+    <w:p>
+      <w:pPr>
+        <w:pStyle w:val="BodyText"/>
+        <w:rPr>
+          <w:lang w:val="en-US"/>
+        </w:rPr>
+      </w:pPr>
+      <w:r>
+        <w:rPr>
+          <w:lang w:val="en-US"/>
+        </w:rPr>
+        <w:t xml:space="preserve">Did the Express crash course. It was relatively easier to follow-along since I got more familiar with the presenter’s style due to having watched NodeJS video earlier from the same resource. This was my first interaction with proper back-end programming. But again, since I have basic idea about APIs, it was easier to understand how we are handling queries, requests and response codes etc., and how to perform CRUD operations through different API requests. Postman was a handy extension for getting API responses. Also, I think the error handling part is very important because you need your API to give descriptive and clear response even if something is not good. The most exciting part was connection with the front-end, i.e. making requests from front-end. I had always wondered how </w:t>
+      </w:r>
+      <w:proofErr w:type="gramStart"/>
+      <w:r>
+        <w:rPr>
+          <w:lang w:val="en-US"/>
+        </w:rPr>
+        <w:t>would the connection between the two ends</w:t>
+      </w:r>
+      <w:proofErr w:type="gramEnd"/>
+      <w:r>
+        <w:rPr>
+          <w:lang w:val="en-US"/>
+        </w:rPr>
+        <w:t xml:space="preserve"> look like and today I got to learn about it.</w:t>
+      </w:r>
+    </w:p>
+    <w:p>
+      <w:pPr>
+        <w:pStyle w:val="BodyText"/>
+        <w:rPr>
+          <w:lang w:val="en-US"/>
+        </w:rPr>
+      </w:pPr>
+    </w:p>
+    <w:p>
+      <w:pPr>
+        <w:pStyle w:val="BodyText"/>
         <w:rPr>
           <w:b/>
           <w:bCs/>
           <w:lang w:val="en-US"/>
         </w:rPr>
-        <w:t>5</w:t>
-      </w:r>
+      </w:pPr>
       <w:r>
         <w:rPr>
           <w:b/>
           <w:bCs/>
           <w:lang w:val="en-US"/>
         </w:rPr>
+        <w:t>2</w:t>
+      </w:r>
+      <w:r>
+        <w:rPr>
+          <w:b/>
+          <w:bCs/>
+          <w:lang w:val="en-US"/>
+        </w:rPr>
+        <w:t>7</w:t>
+      </w:r>
+      <w:r>
+        <w:rPr>
+          <w:b/>
+          <w:bCs/>
+          <w:lang w:val="en-US"/>
+        </w:rPr>
         <w:t>.08.2024</w:t>
       </w:r>
     </w:p>
@@ -644,30 +698,43 @@
         <w:rPr>
           <w:lang w:val="en-US"/>
         </w:rPr>
-        <w:t xml:space="preserve">Did the Express crash course. It was relatively easier to follow-along since I got more familiar with the presenter’s style due to having watched NodeJS video earlier from the same resource. This was my first interaction with proper back-end programming. But again, since I have basic idea about APIs, it was easier to understand how we are handling queries, requests and response codes etc., and how to perform CRUD operations through different API requests. Postman was a handy extension for getting API responses. Also, I think the error handling part is very important because you need your API to give descriptive and clear response even if something is not good. The most exciting part was connection with the front-end, i.e. making requests from front-end. I had always wondered how </w:t>
+        <w:t xml:space="preserve">Today, I went through the front-end JS library React. Again, a lot of new stuff and things to digest but very interesting indeed. I have been thinking from long time to make a workout </w:t>
+      </w:r>
+      <w:r>
+        <w:rPr>
+          <w:lang w:val="en-US"/>
+        </w:rPr>
+        <w:lastRenderedPageBreak/>
+        <w:t>tracker for myself. The task planner shown in the tutorial gave me the idea on how I can implement it’s front-end. Perhaps that might be a good final project for this course of mine which will also fill up my real-life need.</w:t>
+      </w:r>
+    </w:p>
+    <w:p>
+      <w:pPr>
+        <w:pStyle w:val="BodyText"/>
+        <w:rPr>
+          <w:lang w:val="en-US"/>
+        </w:rPr>
+      </w:pPr>
+      <w:r>
+        <w:rPr>
+          <w:lang w:val="en-US"/>
+        </w:rPr>
+        <w:t xml:space="preserve">I also liked the fact that we </w:t>
       </w:r>
       <w:proofErr w:type="gramStart"/>
       <w:r>
         <w:rPr>
           <w:lang w:val="en-US"/>
         </w:rPr>
-        <w:t>would the connection between the two ends</w:t>
+        <w:t>are able to</w:t>
       </w:r>
       <w:proofErr w:type="gramEnd"/>
       <w:r>
         <w:rPr>
           <w:lang w:val="en-US"/>
         </w:rPr>
-        <w:t xml:space="preserve"> look like and today I got to learn about it.</w:t>
-      </w:r>
-    </w:p>
-    <w:p>
-      <w:pPr>
-        <w:pStyle w:val="BodyText"/>
-        <w:rPr>
-          <w:lang w:val="en-US"/>
-        </w:rPr>
-      </w:pPr>
+        <w:t xml:space="preserve"> download JSON server which behaves like an API and lets us do CRUD operations to learn how can we fetch data or do other operations, without having to code a back end. </w:t>
+      </w:r>
     </w:p>
     <w:sectPr>
       <w:headerReference w:type="default" r:id="rId10"/>
@@ -3114,6 +3181,15 @@
 </file>
 
 <file path=customXml/item1.xml><?xml version="1.0" encoding="utf-8"?>
+<?mso-contentType ?>
+<FormTemplates xmlns="http://schemas.microsoft.com/sharepoint/v3/contenttype/forms">
+  <Display>DocumentLibraryForm</Display>
+  <Edit>DocumentLibraryForm</Edit>
+  <New>DocumentLibraryForm</New>
+</FormTemplates>
+</file>
+
+<file path=customXml/item2.xml><?xml version="1.0" encoding="utf-8"?>
 <ct:contentTypeSchema xmlns:ct="http://schemas.microsoft.com/office/2006/metadata/contentType" xmlns:ma="http://schemas.microsoft.com/office/2006/metadata/properties/metaAttributes" ct:_="" ma:_="" ma:contentTypeName="Asiakirja" ma:contentTypeID="0x01010017418C401CCB2042A3A99A19F43F356D" ma:contentTypeVersion="1" ma:contentTypeDescription="Luo uusi asiakirja." ma:contentTypeScope="" ma:versionID="f4b075d3ca74a5dbaed73e767a156aa0">
   <xsd:schema xmlns:xsd="http://www.w3.org/2001/XMLSchema" xmlns:p="http://schemas.microsoft.com/office/2006/metadata/properties" xmlns:ns1="http://schemas.microsoft.com/sharepoint/v3" targetNamespace="http://schemas.microsoft.com/office/2006/metadata/properties" ma:root="true" ma:fieldsID="4340a008e99365d80b71206bae222996" ns1:_="">
     <xsd:import namespace="http://schemas.microsoft.com/sharepoint/v3"/>
@@ -3179,15 +3255,6 @@
 </ct:contentTypeSchema>
 </file>
 
-<file path=customXml/item2.xml><?xml version="1.0" encoding="utf-8"?>
-<?mso-contentType ?>
-<FormTemplates xmlns="http://schemas.microsoft.com/sharepoint/v3/contenttype/forms">
-  <Display>DocumentLibraryForm</Display>
-  <Edit>DocumentLibraryForm</Edit>
-  <New>DocumentLibraryForm</New>
-</FormTemplates>
-</file>
-
 <file path=customXml/item3.xml><?xml version="1.0" encoding="utf-8"?>
 <p:properties xmlns:p="http://schemas.microsoft.com/office/2006/metadata/properties" xmlns:xsi="http://www.w3.org/2001/XMLSchema-instance" xmlns:pc="http://schemas.microsoft.com/office/infopath/2007/PartnerControls">
   <documentManagement>
@@ -3198,6 +3265,14 @@
 </file>
 
 <file path=customXml/itemProps1.xml><?xml version="1.0" encoding="utf-8"?>
+<ds:datastoreItem xmlns:ds="http://schemas.openxmlformats.org/officeDocument/2006/customXml" ds:itemID="{13FBD2FA-5696-460D-A278-9A302A0F72AE}">
+  <ds:schemaRefs>
+    <ds:schemaRef ds:uri="http://schemas.microsoft.com/sharepoint/v3/contenttype/forms"/>
+  </ds:schemaRefs>
+</ds:datastoreItem>
+</file>
+
+<file path=customXml/itemProps2.xml><?xml version="1.0" encoding="utf-8"?>
 <ds:datastoreItem xmlns:ds="http://schemas.openxmlformats.org/officeDocument/2006/customXml" ds:itemID="{B9A87442-5A7B-46FD-BD28-170CE9B7256F}">
   <ds:schemaRefs>
     <ds:schemaRef ds:uri="http://schemas.microsoft.com/office/2006/metadata/contentType"/>
@@ -3214,14 +3289,6 @@
 </ds:datastoreItem>
 </file>
 
-<file path=customXml/itemProps2.xml><?xml version="1.0" encoding="utf-8"?>
-<ds:datastoreItem xmlns:ds="http://schemas.openxmlformats.org/officeDocument/2006/customXml" ds:itemID="{13FBD2FA-5696-460D-A278-9A302A0F72AE}">
-  <ds:schemaRefs>
-    <ds:schemaRef ds:uri="http://schemas.microsoft.com/sharepoint/v3/contenttype/forms"/>
-  </ds:schemaRefs>
-</ds:datastoreItem>
-</file>
-
 <file path=customXml/itemProps3.xml><?xml version="1.0" encoding="utf-8"?>
 <ds:datastoreItem xmlns:ds="http://schemas.openxmlformats.org/officeDocument/2006/customXml" ds:itemID="{FA8F0064-303C-446D-896E-46EEB9A79DC3}">
   <ds:schemaRefs>

</xml_diff>

<commit_message>
added learnings for project video 1
</commit_message>
<xml_diff>
--- a/learning_diary.docx
+++ b/learning_diary.docx
@@ -14,7 +14,6 @@
           <w:lang w:val="en-US"/>
         </w:rPr>
       </w:pPr>
-      <w:proofErr w:type="spellStart"/>
       <w:r>
         <w:rPr>
           <w:rFonts w:ascii="Times New Roman" w:hAnsi="Times New Roman" w:cs="Times New Roman"/>
@@ -23,53 +22,8 @@
           <w:szCs w:val="24"/>
           <w:lang w:val="en-US"/>
         </w:rPr>
-        <w:t>Lappeenrannan</w:t>
-      </w:r>
-      <w:proofErr w:type="spellEnd"/>
-      <w:r>
-        <w:rPr>
-          <w:rFonts w:ascii="Times New Roman" w:hAnsi="Times New Roman" w:cs="Times New Roman"/>
-          <w:b w:val="0"/>
-          <w:sz w:val="24"/>
-          <w:szCs w:val="24"/>
-          <w:lang w:val="en-US"/>
-        </w:rPr>
-        <w:t xml:space="preserve"> </w:t>
-      </w:r>
-      <w:proofErr w:type="spellStart"/>
-      <w:r>
-        <w:rPr>
-          <w:rFonts w:ascii="Times New Roman" w:hAnsi="Times New Roman" w:cs="Times New Roman"/>
-          <w:b w:val="0"/>
-          <w:sz w:val="24"/>
-          <w:szCs w:val="24"/>
-          <w:lang w:val="en-US"/>
-        </w:rPr>
-        <w:t>teknillinen</w:t>
-      </w:r>
-      <w:proofErr w:type="spellEnd"/>
-      <w:r>
-        <w:rPr>
-          <w:rFonts w:ascii="Times New Roman" w:hAnsi="Times New Roman" w:cs="Times New Roman"/>
-          <w:b w:val="0"/>
-          <w:sz w:val="24"/>
-          <w:szCs w:val="24"/>
-          <w:lang w:val="en-US"/>
-        </w:rPr>
-        <w:t xml:space="preserve"> </w:t>
-      </w:r>
-      <w:proofErr w:type="spellStart"/>
-      <w:r>
-        <w:rPr>
-          <w:rFonts w:ascii="Times New Roman" w:hAnsi="Times New Roman" w:cs="Times New Roman"/>
-          <w:b w:val="0"/>
-          <w:sz w:val="24"/>
-          <w:szCs w:val="24"/>
-          <w:lang w:val="en-US"/>
-        </w:rPr>
-        <w:t>yliopisto</w:t>
-      </w:r>
-      <w:proofErr w:type="spellEnd"/>
+        <w:t>Lappeenrannan teknillinen yliopisto</w:t>
+      </w:r>
     </w:p>
     <w:p>
       <w:pPr>
@@ -628,21 +582,7 @@
         <w:rPr>
           <w:lang w:val="en-US"/>
         </w:rPr>
-        <w:t xml:space="preserve">Did the Express crash course. It was relatively easier to follow-along since I got more familiar with the presenter’s style due to having watched NodeJS video earlier from the same resource. This was my first interaction with proper back-end programming. But again, since I have basic idea about APIs, it was easier to understand how we are handling queries, requests and response codes etc., and how to perform CRUD operations through different API requests. Postman was a handy extension for getting API responses. Also, I think the error handling part is very important because you need your API to give descriptive and clear response even if something is not good. The most exciting part was connection with the front-end, i.e. making requests from front-end. I had always wondered how </w:t>
-      </w:r>
-      <w:proofErr w:type="gramStart"/>
-      <w:r>
-        <w:rPr>
-          <w:lang w:val="en-US"/>
-        </w:rPr>
-        <w:t>would the connection between the two ends</w:t>
-      </w:r>
-      <w:proofErr w:type="gramEnd"/>
-      <w:r>
-        <w:rPr>
-          <w:lang w:val="en-US"/>
-        </w:rPr>
-        <w:t xml:space="preserve"> look like and today I got to learn about it.</w:t>
+        <w:t>Did the Express crash course. It was relatively easier to follow-along since I got more familiar with the presenter’s style due to having watched NodeJS video earlier from the same resource. This was my first interaction with proper back-end programming. But again, since I have basic idea about APIs, it was easier to understand how we are handling queries, requests and response codes etc., and how to perform CRUD operations through different API requests. Postman was a handy extension for getting API responses. Also, I think the error handling part is very important because you need your API to give descriptive and clear response even if something is not good. The most exciting part was connection with the front-end, i.e. making requests from front-end. I had always wondered how would the connection between the two ends look like and today I got to learn about it.</w:t>
       </w:r>
     </w:p>
     <w:p>
@@ -668,22 +608,83 @@
           <w:bCs/>
           <w:lang w:val="en-US"/>
         </w:rPr>
-        <w:t>2</w:t>
-      </w:r>
-      <w:r>
+        <w:t>27.08.2024</w:t>
+      </w:r>
+    </w:p>
+    <w:p>
+      <w:pPr>
+        <w:pStyle w:val="BodyText"/>
+        <w:rPr>
+          <w:lang w:val="en-US"/>
+        </w:rPr>
+      </w:pPr>
+      <w:r>
+        <w:rPr>
+          <w:lang w:val="en-US"/>
+        </w:rPr>
+        <w:t xml:space="preserve">Today, I went through the front-end JS library React. Again, a lot of new stuff and things to digest but very interesting indeed. I have been thinking from long time to make a workout </w:t>
+      </w:r>
+      <w:r>
+        <w:rPr>
+          <w:lang w:val="en-US"/>
+        </w:rPr>
+        <w:lastRenderedPageBreak/>
+        <w:t>tracker for myself. The task planner shown in the tutorial gave me the idea on how I can implement it’s front-end. Perhaps that might be a good final project for this course of mine which will also fill up my real-life need.</w:t>
+      </w:r>
+    </w:p>
+    <w:p>
+      <w:pPr>
+        <w:pStyle w:val="BodyText"/>
+        <w:rPr>
+          <w:lang w:val="en-US"/>
+        </w:rPr>
+      </w:pPr>
+      <w:r>
+        <w:rPr>
+          <w:lang w:val="en-US"/>
+        </w:rPr>
+        <w:t>I also liked the fact that we are able to download JSON server which behaves like an API and lets us do CRUD operations to learn how can we fetch data or do other operations, without having to code a back end.</w:t>
+      </w:r>
+    </w:p>
+    <w:p>
+      <w:pPr>
+        <w:pStyle w:val="BodyText"/>
+        <w:rPr>
+          <w:lang w:val="en-US"/>
+        </w:rPr>
+      </w:pPr>
+    </w:p>
+    <w:p>
+      <w:pPr>
+        <w:pStyle w:val="BodyText"/>
         <w:rPr>
           <w:b/>
           <w:bCs/>
           <w:lang w:val="en-US"/>
         </w:rPr>
-        <w:t>7</w:t>
-      </w:r>
+      </w:pPr>
       <w:r>
         <w:rPr>
           <w:b/>
           <w:bCs/>
           <w:lang w:val="en-US"/>
         </w:rPr>
+        <w:t>2</w:t>
+      </w:r>
+      <w:r>
+        <w:rPr>
+          <w:b/>
+          <w:bCs/>
+          <w:lang w:val="en-US"/>
+        </w:rPr>
+        <w:t>8</w:t>
+      </w:r>
+      <w:r>
+        <w:rPr>
+          <w:b/>
+          <w:bCs/>
+          <w:lang w:val="en-US"/>
+        </w:rPr>
         <w:t>.08.2024</w:t>
       </w:r>
     </w:p>
@@ -698,42 +699,7 @@
         <w:rPr>
           <w:lang w:val="en-US"/>
         </w:rPr>
-        <w:t xml:space="preserve">Today, I went through the front-end JS library React. Again, a lot of new stuff and things to digest but very interesting indeed. I have been thinking from long time to make a workout </w:t>
-      </w:r>
-      <w:r>
-        <w:rPr>
-          <w:lang w:val="en-US"/>
-        </w:rPr>
-        <w:lastRenderedPageBreak/>
-        <w:t>tracker for myself. The task planner shown in the tutorial gave me the idea on how I can implement it’s front-end. Perhaps that might be a good final project for this course of mine which will also fill up my real-life need.</w:t>
-      </w:r>
-    </w:p>
-    <w:p>
-      <w:pPr>
-        <w:pStyle w:val="BodyText"/>
-        <w:rPr>
-          <w:lang w:val="en-US"/>
-        </w:rPr>
-      </w:pPr>
-      <w:r>
-        <w:rPr>
-          <w:lang w:val="en-US"/>
-        </w:rPr>
-        <w:t xml:space="preserve">I also liked the fact that we </w:t>
-      </w:r>
-      <w:proofErr w:type="gramStart"/>
-      <w:r>
-        <w:rPr>
-          <w:lang w:val="en-US"/>
-        </w:rPr>
-        <w:t>are able to</w:t>
-      </w:r>
-      <w:proofErr w:type="gramEnd"/>
-      <w:r>
-        <w:rPr>
-          <w:lang w:val="en-US"/>
-        </w:rPr>
-        <w:t xml:space="preserve"> download JSON server which behaves like an API and lets us do CRUD operations to learn how can we fetch data or do other operations, without having to code a back end. </w:t>
+        <w:t>I want through the first part of the MERN-stack project which was related to API creation. Having watched the Express JS video resource before, I could understand everything pretty easily. A lot of my concepts got more clarity. Especially API creation and handling Get, Push, Put and Delete requests got more clear to me. I also got to know about how to structure your project properly, for example putting controllers, middlewares and routes in separate directories.</w:t>
       </w:r>
     </w:p>
     <w:sectPr>
@@ -3181,15 +3147,6 @@
 </file>
 
 <file path=customXml/item1.xml><?xml version="1.0" encoding="utf-8"?>
-<?mso-contentType ?>
-<FormTemplates xmlns="http://schemas.microsoft.com/sharepoint/v3/contenttype/forms">
-  <Display>DocumentLibraryForm</Display>
-  <Edit>DocumentLibraryForm</Edit>
-  <New>DocumentLibraryForm</New>
-</FormTemplates>
-</file>
-
-<file path=customXml/item2.xml><?xml version="1.0" encoding="utf-8"?>
 <ct:contentTypeSchema xmlns:ct="http://schemas.microsoft.com/office/2006/metadata/contentType" xmlns:ma="http://schemas.microsoft.com/office/2006/metadata/properties/metaAttributes" ct:_="" ma:_="" ma:contentTypeName="Asiakirja" ma:contentTypeID="0x01010017418C401CCB2042A3A99A19F43F356D" ma:contentTypeVersion="1" ma:contentTypeDescription="Luo uusi asiakirja." ma:contentTypeScope="" ma:versionID="f4b075d3ca74a5dbaed73e767a156aa0">
   <xsd:schema xmlns:xsd="http://www.w3.org/2001/XMLSchema" xmlns:p="http://schemas.microsoft.com/office/2006/metadata/properties" xmlns:ns1="http://schemas.microsoft.com/sharepoint/v3" targetNamespace="http://schemas.microsoft.com/office/2006/metadata/properties" ma:root="true" ma:fieldsID="4340a008e99365d80b71206bae222996" ns1:_="">
     <xsd:import namespace="http://schemas.microsoft.com/sharepoint/v3"/>
@@ -3255,6 +3212,15 @@
 </ct:contentTypeSchema>
 </file>
 
+<file path=customXml/item2.xml><?xml version="1.0" encoding="utf-8"?>
+<?mso-contentType ?>
+<FormTemplates xmlns="http://schemas.microsoft.com/sharepoint/v3/contenttype/forms">
+  <Display>DocumentLibraryForm</Display>
+  <Edit>DocumentLibraryForm</Edit>
+  <New>DocumentLibraryForm</New>
+</FormTemplates>
+</file>
+
 <file path=customXml/item3.xml><?xml version="1.0" encoding="utf-8"?>
 <p:properties xmlns:p="http://schemas.microsoft.com/office/2006/metadata/properties" xmlns:xsi="http://www.w3.org/2001/XMLSchema-instance" xmlns:pc="http://schemas.microsoft.com/office/infopath/2007/PartnerControls">
   <documentManagement>
@@ -3265,14 +3231,6 @@
 </file>
 
 <file path=customXml/itemProps1.xml><?xml version="1.0" encoding="utf-8"?>
-<ds:datastoreItem xmlns:ds="http://schemas.openxmlformats.org/officeDocument/2006/customXml" ds:itemID="{13FBD2FA-5696-460D-A278-9A302A0F72AE}">
-  <ds:schemaRefs>
-    <ds:schemaRef ds:uri="http://schemas.microsoft.com/sharepoint/v3/contenttype/forms"/>
-  </ds:schemaRefs>
-</ds:datastoreItem>
-</file>
-
-<file path=customXml/itemProps2.xml><?xml version="1.0" encoding="utf-8"?>
 <ds:datastoreItem xmlns:ds="http://schemas.openxmlformats.org/officeDocument/2006/customXml" ds:itemID="{B9A87442-5A7B-46FD-BD28-170CE9B7256F}">
   <ds:schemaRefs>
     <ds:schemaRef ds:uri="http://schemas.microsoft.com/office/2006/metadata/contentType"/>
@@ -3289,6 +3247,14 @@
 </ds:datastoreItem>
 </file>
 
+<file path=customXml/itemProps2.xml><?xml version="1.0" encoding="utf-8"?>
+<ds:datastoreItem xmlns:ds="http://schemas.openxmlformats.org/officeDocument/2006/customXml" ds:itemID="{13FBD2FA-5696-460D-A278-9A302A0F72AE}">
+  <ds:schemaRefs>
+    <ds:schemaRef ds:uri="http://schemas.microsoft.com/sharepoint/v3/contenttype/forms"/>
+  </ds:schemaRefs>
+</ds:datastoreItem>
+</file>
+
 <file path=customXml/itemProps3.xml><?xml version="1.0" encoding="utf-8"?>
 <ds:datastoreItem xmlns:ds="http://schemas.openxmlformats.org/officeDocument/2006/customXml" ds:itemID="{FA8F0064-303C-446D-896E-46EEB9A79DC3}">
   <ds:schemaRefs>

</xml_diff>